<commit_message>
fixed FI plot for SOM_Nap-Km, added writeup
</commit_message>
<xml_diff>
--- a/cells/SOMCell/Single cell model writeup-SOM.docx
+++ b/cells/SOMCell/Single cell model writeup-SOM.docx
@@ -1,6 +1,6 @@
 
 <file path=word/document.xml><?xml version="1.0" encoding="utf-8"?>
-<w:document xmlns:wpc="http://schemas.microsoft.com/office/word/2010/wordprocessingCanvas" xmlns:cx="http://schemas.microsoft.com/office/drawing/2014/chartex" xmlns:cx1="http://schemas.microsoft.com/office/drawing/2015/9/8/chartex" xmlns:cx2="http://schemas.microsoft.com/office/drawing/2015/10/21/chartex" xmlns:cx3="http://schemas.microsoft.com/office/drawing/2016/5/9/chartex" xmlns:cx4="http://schemas.microsoft.com/office/drawing/2016/5/10/chartex" xmlns:cx5="http://schemas.microsoft.com/office/drawing/2016/5/11/chartex" xmlns:cx6="http://schemas.microsoft.com/office/drawing/2016/5/12/chartex" xmlns:cx7="http://schemas.microsoft.com/office/drawing/2016/5/13/chartex" xmlns:cx8="http://schemas.microsoft.com/office/drawing/2016/5/14/chartex" xmlns:mc="http://schemas.openxmlformats.org/markup-compatibility/2006" xmlns:aink="http://schemas.microsoft.com/office/drawing/2016/ink" xmlns:am3d="http://schemas.microsoft.com/office/drawing/2017/model3d" xmlns:o="urn:schemas-microsoft-com:office:office" xmlns:r="http://schemas.openxmlformats.org/officeDocument/2006/relationships" xmlns:m="http://schemas.openxmlformats.org/officeDocument/2006/math" xmlns:v="urn:schemas-microsoft-com:vml" xmlns:wp14="http://schemas.microsoft.com/office/word/2010/wordprocessingDrawing" xmlns:wp="http://schemas.openxmlformats.org/drawingml/2006/wordprocessingDrawing" xmlns:w10="urn:schemas-microsoft-com:office:word" xmlns:w="http://schemas.openxmlformats.org/wordprocessingml/2006/main" xmlns:w14="http://schemas.microsoft.com/office/word/2010/wordml" xmlns:w15="http://schemas.microsoft.com/office/word/2012/wordml" xmlns:w16cid="http://schemas.microsoft.com/office/word/2016/wordml/cid" xmlns:w16se="http://schemas.microsoft.com/office/word/2015/wordml/symex" xmlns:wpg="http://schemas.microsoft.com/office/word/2010/wordprocessingGroup" xmlns:wpi="http://schemas.microsoft.com/office/word/2010/wordprocessingInk" xmlns:wne="http://schemas.microsoft.com/office/word/2006/wordml" xmlns:wps="http://schemas.microsoft.com/office/word/2010/wordprocessingShape" mc:Ignorable="w14 w15 w16se w16cid wp14">
+<w:document xmlns:wpc="http://schemas.microsoft.com/office/word/2010/wordprocessingCanvas" xmlns:cx="http://schemas.microsoft.com/office/drawing/2014/chartex" xmlns:cx1="http://schemas.microsoft.com/office/drawing/2015/9/8/chartex" xmlns:cx2="http://schemas.microsoft.com/office/drawing/2015/10/21/chartex" xmlns:cx3="http://schemas.microsoft.com/office/drawing/2016/5/9/chartex" xmlns:cx4="http://schemas.microsoft.com/office/drawing/2016/5/10/chartex" xmlns:cx5="http://schemas.microsoft.com/office/drawing/2016/5/11/chartex" xmlns:cx6="http://schemas.microsoft.com/office/drawing/2016/5/12/chartex" xmlns:cx7="http://schemas.microsoft.com/office/drawing/2016/5/13/chartex" xmlns:cx8="http://schemas.microsoft.com/office/drawing/2016/5/14/chartex" xmlns:mc="http://schemas.openxmlformats.org/markup-compatibility/2006" xmlns:aink="http://schemas.microsoft.com/office/drawing/2016/ink" xmlns:am3d="http://schemas.microsoft.com/office/drawing/2017/model3d" xmlns:o="urn:schemas-microsoft-com:office:office" xmlns:r="http://schemas.openxmlformats.org/officeDocument/2006/relationships" xmlns:m="http://schemas.openxmlformats.org/officeDocument/2006/math" xmlns:v="urn:schemas-microsoft-com:vml" xmlns:wp14="http://schemas.microsoft.com/office/word/2010/wordprocessingDrawing" xmlns:wp="http://schemas.openxmlformats.org/drawingml/2006/wordprocessingDrawing" xmlns:w10="urn:schemas-microsoft-com:office:word" xmlns:w="http://schemas.openxmlformats.org/wordprocessingml/2006/main" xmlns:w14="http://schemas.microsoft.com/office/word/2010/wordml" xmlns:w15="http://schemas.microsoft.com/office/word/2012/wordml" xmlns:w16cex="http://schemas.microsoft.com/office/word/2018/wordml/cex" xmlns:w16cid="http://schemas.microsoft.com/office/word/2016/wordml/cid" xmlns:w16="http://schemas.microsoft.com/office/word/2018/wordml" xmlns:w16se="http://schemas.microsoft.com/office/word/2015/wordml/symex" xmlns:wpg="http://schemas.microsoft.com/office/word/2010/wordprocessingGroup" xmlns:wpi="http://schemas.microsoft.com/office/word/2010/wordprocessingInk" xmlns:wne="http://schemas.microsoft.com/office/word/2006/wordml" xmlns:wps="http://schemas.microsoft.com/office/word/2010/wordprocessingShape" mc:Ignorable="w14 w15 w16se w16cid w16 w16cex wp14">
   <w:body>
     <w:p>
       <w:pPr>
@@ -279,7 +279,7 @@
               <w:rPr>
                 <w:b/>
               </w:rPr>
-              <w:t xml:space="preserve"> = -60.54 mV</w:t>
+              <w:t xml:space="preserve"> = -60 mV</w:t>
             </w:r>
           </w:p>
           <w:p>
@@ -311,34 +311,48 @@
             </w:r>
             <w:r>
               <w:br/>
-              <w:t>Difference: -31</w:t>
-            </w:r>
-            <w:r>
-              <w:t>.</w:t>
-            </w:r>
-            <w:r>
-              <w:t>67 | 63.2% = -20.01544| -</w:t>
-            </w:r>
-            <w:r>
-              <w:t>60.54</w:t>
+              <w:t>Difference: -3</w:t>
+            </w:r>
+            <w:r>
+              <w:t>2.24</w:t>
+            </w:r>
+            <w:r>
+              <w:t xml:space="preserve"> | 63.2% = -20.</w:t>
+            </w:r>
+            <w:r>
+              <w:t>3771336</w:t>
+            </w:r>
+            <w:r>
+              <w:t>| -</w:t>
+            </w:r>
+            <w:r>
+              <w:t>60</w:t>
             </w:r>
             <w:r>
               <w:t xml:space="preserve"> -</w:t>
             </w:r>
             <w:r>
-              <w:t xml:space="preserve"> 20.01544</w:t>
-            </w:r>
-            <w:r>
-              <w:t xml:space="preserve"> = </w:t>
+              <w:t xml:space="preserve"> 20.</w:t>
+            </w:r>
+            <w:r>
+              <w:t>3771336</w:t>
+            </w:r>
+            <w:r>
+              <w:t xml:space="preserve"> </w:t>
+            </w:r>
+            <w:proofErr w:type="gramStart"/>
+            <w:r>
+              <w:t xml:space="preserve">=  </w:t>
             </w:r>
             <w:r>
               <w:t>-</w:t>
             </w:r>
-            <w:r>
-              <w:t xml:space="preserve"> </w:t>
-            </w:r>
-            <w:r>
-              <w:t>-80.55544</w:t>
+            <w:proofErr w:type="gramEnd"/>
+            <w:r>
+              <w:t>80.</w:t>
+            </w:r>
+            <w:r>
+              <w:t>3771336</w:t>
             </w:r>
             <w:r>
               <w:br/>
@@ -354,13 +368,13 @@
               <w:t>:</w:t>
             </w:r>
             <w:r>
-              <w:t xml:space="preserve"> 319</w:t>
-            </w:r>
-            <w:r>
-              <w:t>.</w:t>
-            </w:r>
-            <w:r>
-              <w:t xml:space="preserve">9 </w:t>
+              <w:t xml:space="preserve"> </w:t>
+            </w:r>
+            <w:r>
+              <w:t>420.325</w:t>
+            </w:r>
+            <w:r>
+              <w:t xml:space="preserve"> </w:t>
             </w:r>
             <w:r>
               <w:br/>
@@ -378,189 +392,192 @@
               <w:t xml:space="preserve">= </w:t>
             </w:r>
             <w:r>
-              <w:t>319.9</w:t>
+              <w:t>420.325</w:t>
             </w:r>
             <w:r>
               <w:t>-</w:t>
             </w:r>
             <w:r>
+              <w:t>4</w:t>
+            </w:r>
+            <w:r>
+              <w:t xml:space="preserve">00 </w:t>
+            </w:r>
+            <w:r>
+              <w:br/>
+            </w:r>
+            <w:r>
+              <w:rPr>
+                <w:rFonts w:cstheme="minorHAnsi"/>
+              </w:rPr>
+              <w:t>τ</w:t>
+            </w:r>
+            <w:r>
+              <w:t xml:space="preserve">  = </w:t>
+            </w:r>
+            <w:r>
+              <w:t>20.325</w:t>
+            </w:r>
+            <w:r>
+              <w:t xml:space="preserve"> </w:t>
+            </w:r>
+            <w:proofErr w:type="spellStart"/>
+            <w:r>
+              <w:t>ms</w:t>
+            </w:r>
+            <w:proofErr w:type="spellEnd"/>
+          </w:p>
+          <w:p>
+            <w:pPr>
+              <w:rPr>
+                <w:b/>
+              </w:rPr>
+            </w:pPr>
+            <w:proofErr w:type="gramStart"/>
+            <w:r>
+              <w:rPr>
+                <w:rFonts w:cstheme="minorHAnsi"/>
+                <w:b/>
+              </w:rPr>
+              <w:t>τ</w:t>
+            </w:r>
+            <w:r>
+              <w:rPr>
+                <w:b/>
+              </w:rPr>
+              <w:t xml:space="preserve">  =</w:t>
+            </w:r>
+            <w:proofErr w:type="gramEnd"/>
+            <w:r>
+              <w:rPr>
+                <w:b/>
+              </w:rPr>
+              <w:t xml:space="preserve"> </w:t>
+            </w:r>
+            <w:r>
+              <w:rPr>
+                <w:b/>
+              </w:rPr>
+              <w:t>.0</w:t>
+            </w:r>
+            <w:r>
+              <w:rPr>
+                <w:b/>
+              </w:rPr>
+              <w:t>20325</w:t>
+            </w:r>
+            <w:r>
+              <w:rPr>
+                <w:b/>
+              </w:rPr>
+              <w:t xml:space="preserve"> s</w:t>
+            </w:r>
+          </w:p>
+          <w:p/>
+          <w:p>
+            <w:r>
+              <w:rPr>
+                <w:b/>
+              </w:rPr>
+              <w:t>3.  Input Resistance</w:t>
+            </w:r>
+          </w:p>
+          <w:p>
+            <w:pPr>
+              <w:rPr>
+                <w:rFonts w:cstheme="minorHAnsi"/>
+              </w:rPr>
+            </w:pPr>
+            <w:r>
+              <w:rPr>
+                <w:rFonts w:cstheme="minorHAnsi"/>
+              </w:rPr>
+              <w:t>Δ</w:t>
+            </w:r>
+            <w:r>
+              <w:t>V/</w:t>
+            </w:r>
+            <w:r>
+              <w:rPr>
+                <w:rFonts w:cstheme="minorHAnsi"/>
+              </w:rPr>
+              <w:t>ΔI = ( -6</w:t>
+            </w:r>
+            <w:r>
+              <w:rPr>
+                <w:rFonts w:cstheme="minorHAnsi"/>
+              </w:rPr>
+              <w:t>0</w:t>
+            </w:r>
+            <w:r>
+              <w:rPr>
+                <w:rFonts w:cstheme="minorHAnsi"/>
+              </w:rPr>
+              <w:t xml:space="preserve"> – (-</w:t>
+            </w:r>
+            <w:r>
+              <w:rPr>
+                <w:rFonts w:cstheme="minorHAnsi"/>
+              </w:rPr>
+              <w:t>92.2</w:t>
+            </w:r>
+            <w:r>
+              <w:rPr>
+                <w:rFonts w:cstheme="minorHAnsi"/>
+              </w:rPr>
+              <w:t>424</w:t>
+            </w:r>
+            <w:proofErr w:type="gramStart"/>
+            <w:r>
+              <w:rPr>
+                <w:rFonts w:cstheme="minorHAnsi"/>
+              </w:rPr>
+              <w:t>) )</w:t>
+            </w:r>
+            <w:proofErr w:type="gramEnd"/>
+            <w:r>
+              <w:rPr>
+                <w:rFonts w:cstheme="minorHAnsi"/>
+              </w:rPr>
+              <w:t>/( 0 – (-</w:t>
+            </w:r>
+            <w:r>
+              <w:rPr>
+                <w:rFonts w:cstheme="minorHAnsi"/>
+              </w:rPr>
+              <w:t>10</w:t>
+            </w:r>
+            <w:r>
+              <w:rPr>
+                <w:rFonts w:cstheme="minorHAnsi"/>
+              </w:rPr>
+              <w:t xml:space="preserve">0) ) </w:t>
+            </w:r>
+          </w:p>
+          <w:p>
+            <w:pPr>
+              <w:rPr>
+                <w:rFonts w:cstheme="minorHAnsi"/>
+                <w:b/>
+              </w:rPr>
+            </w:pPr>
+            <w:r>
+              <w:rPr>
+                <w:rFonts w:cstheme="minorHAnsi"/>
+              </w:rPr>
+              <w:t xml:space="preserve">           = </w:t>
+            </w:r>
+            <w:r>
+              <w:rPr>
+                <w:rFonts w:cstheme="minorHAnsi"/>
+              </w:rPr>
               <w:t>3</w:t>
             </w:r>
             <w:r>
-              <w:t xml:space="preserve">00 </w:t>
-            </w:r>
-            <w:r>
-              <w:br/>
-            </w:r>
-            <w:proofErr w:type="gramStart"/>
-            <w:r>
-              <w:rPr>
-                <w:rFonts w:cstheme="minorHAnsi"/>
-              </w:rPr>
-              <w:t>τ</w:t>
-            </w:r>
-            <w:r>
-              <w:t xml:space="preserve">  =</w:t>
-            </w:r>
-            <w:proofErr w:type="gramEnd"/>
-            <w:r>
-              <w:t xml:space="preserve"> </w:t>
-            </w:r>
-            <w:r>
-              <w:t>1</w:t>
-            </w:r>
-            <w:r>
-              <w:t>9</w:t>
-            </w:r>
-            <w:r>
-              <w:t>.</w:t>
-            </w:r>
-            <w:r>
-              <w:t>9</w:t>
-            </w:r>
-            <w:r>
-              <w:t xml:space="preserve"> ms</w:t>
-            </w:r>
-          </w:p>
-          <w:p>
-            <w:pPr>
-              <w:rPr>
-                <w:b/>
-              </w:rPr>
-            </w:pPr>
-            <w:proofErr w:type="gramStart"/>
-            <w:r>
-              <w:rPr>
-                <w:rFonts w:cstheme="minorHAnsi"/>
-                <w:b/>
-              </w:rPr>
-              <w:t>τ</w:t>
-            </w:r>
-            <w:r>
-              <w:rPr>
-                <w:b/>
-              </w:rPr>
-              <w:t xml:space="preserve">  =</w:t>
-            </w:r>
-            <w:proofErr w:type="gramEnd"/>
-            <w:r>
-              <w:rPr>
-                <w:b/>
-              </w:rPr>
-              <w:t xml:space="preserve"> </w:t>
-            </w:r>
-            <w:r>
-              <w:rPr>
-                <w:b/>
-              </w:rPr>
-              <w:t>.01</w:t>
-            </w:r>
-            <w:r>
-              <w:rPr>
-                <w:b/>
-              </w:rPr>
-              <w:t>99</w:t>
-            </w:r>
-            <w:r>
-              <w:rPr>
-                <w:b/>
-              </w:rPr>
-              <w:t xml:space="preserve"> s</w:t>
-            </w:r>
-          </w:p>
-          <w:p/>
-          <w:p>
-            <w:r>
-              <w:rPr>
-                <w:b/>
-              </w:rPr>
-              <w:t>3.  Input Resistance</w:t>
-            </w:r>
-          </w:p>
-          <w:p>
-            <w:pPr>
-              <w:rPr>
-                <w:rFonts w:cstheme="minorHAnsi"/>
-              </w:rPr>
-            </w:pPr>
-            <w:r>
-              <w:rPr>
-                <w:rFonts w:cstheme="minorHAnsi"/>
-              </w:rPr>
-              <w:t>Δ</w:t>
-            </w:r>
-            <w:r>
-              <w:t>V/</w:t>
-            </w:r>
-            <w:r>
-              <w:rPr>
-                <w:rFonts w:cstheme="minorHAnsi"/>
-              </w:rPr>
-              <w:t>ΔI = ( -6</w:t>
-            </w:r>
-            <w:r>
-              <w:rPr>
-                <w:rFonts w:cstheme="minorHAnsi"/>
-              </w:rPr>
-              <w:t>0.54</w:t>
-            </w:r>
-            <w:r>
-              <w:rPr>
-                <w:rFonts w:cstheme="minorHAnsi"/>
-              </w:rPr>
-              <w:t xml:space="preserve"> – (-</w:t>
-            </w:r>
-            <w:r>
-              <w:rPr>
-                <w:rFonts w:cstheme="minorHAnsi"/>
-              </w:rPr>
-              <w:t>92.21</w:t>
-            </w:r>
-            <w:proofErr w:type="gramStart"/>
-            <w:r>
-              <w:rPr>
-                <w:rFonts w:cstheme="minorHAnsi"/>
-              </w:rPr>
-              <w:t>) )</w:t>
-            </w:r>
-            <w:proofErr w:type="gramEnd"/>
-            <w:r>
-              <w:rPr>
-                <w:rFonts w:cstheme="minorHAnsi"/>
-              </w:rPr>
-              <w:t>/( 0 – (-</w:t>
-            </w:r>
-            <w:r>
-              <w:rPr>
-                <w:rFonts w:cstheme="minorHAnsi"/>
-              </w:rPr>
-              <w:t>10</w:t>
-            </w:r>
-            <w:r>
-              <w:rPr>
-                <w:rFonts w:cstheme="minorHAnsi"/>
-              </w:rPr>
-              <w:t xml:space="preserve">0) ) </w:t>
-            </w:r>
-          </w:p>
-          <w:p>
-            <w:pPr>
-              <w:rPr>
-                <w:rFonts w:cstheme="minorHAnsi"/>
-                <w:b/>
-              </w:rPr>
-            </w:pPr>
-            <w:r>
-              <w:rPr>
-                <w:rFonts w:cstheme="minorHAnsi"/>
-              </w:rPr>
-              <w:t xml:space="preserve">           = </w:t>
-            </w:r>
-            <w:r>
-              <w:rPr>
-                <w:rFonts w:cstheme="minorHAnsi"/>
-              </w:rPr>
-              <w:t>31.67</w:t>
+              <w:rPr>
+                <w:rFonts w:cstheme="minorHAnsi"/>
+              </w:rPr>
+              <w:t>2.2423</w:t>
             </w:r>
             <w:r>
               <w:rPr>
@@ -591,19 +608,7 @@
               <w:rPr>
                 <w:rFonts w:cstheme="minorHAnsi"/>
               </w:rPr>
-              <w:t>31</w:t>
-            </w:r>
-            <w:r>
-              <w:rPr>
-                <w:rFonts w:cstheme="minorHAnsi"/>
-              </w:rPr>
-              <w:t>6</w:t>
-            </w:r>
-            <w:r>
-              <w:rPr>
-                <w:rFonts w:cstheme="minorHAnsi"/>
-              </w:rPr>
-              <w:t>7</w:t>
+              <w:t>322423</w:t>
             </w:r>
             <w:r>
               <w:rPr>
@@ -621,25 +626,33 @@
               <w:rPr>
                 <w:rFonts w:cstheme="minorHAnsi"/>
               </w:rPr>
-              <w:t xml:space="preserve"> A = </w:t>
+              <w:t xml:space="preserve"> A </w:t>
+            </w:r>
+            <w:proofErr w:type="gramStart"/>
+            <w:r>
+              <w:rPr>
+                <w:rFonts w:cstheme="minorHAnsi"/>
+              </w:rPr>
+              <w:t xml:space="preserve">= </w:t>
             </w:r>
             <w:r>
               <w:rPr>
                 <w:rStyle w:val="cwcot"/>
               </w:rPr>
-              <w:t>316700000</w:t>
-            </w:r>
-            <w:r>
-              <w:rPr>
-                <w:rStyle w:val="cwcot"/>
-              </w:rPr>
               <w:t xml:space="preserve"> </w:t>
             </w:r>
             <w:r>
               <w:rPr>
                 <w:rFonts w:cstheme="minorHAnsi"/>
               </w:rPr>
-              <w:t xml:space="preserve">Ω </w:t>
+              <w:t>Ω</w:t>
+            </w:r>
+            <w:proofErr w:type="gramEnd"/>
+            <w:r>
+              <w:rPr>
+                <w:rFonts w:cstheme="minorHAnsi"/>
+              </w:rPr>
+              <w:t xml:space="preserve"> </w:t>
             </w:r>
             <w:r>
               <w:rPr>
@@ -673,7 +686,13 @@
               <w:rPr>
                 <w:b/>
               </w:rPr>
-              <w:t>316.7</w:t>
+              <w:t>3</w:t>
+            </w:r>
+            <w:r>
+              <w:rPr>
+                <w:b/>
+              </w:rPr>
+              <w:t>22.423</w:t>
             </w:r>
             <w:r>
               <w:rPr>
@@ -766,11 +785,14 @@
         <w:ind w:left="480" w:hanging="480"/>
       </w:pPr>
       <w:r>
+        <w:rPr>
+          <w:noProof/>
+        </w:rPr>
         <w:drawing>
-          <wp:inline distT="0" distB="0" distL="0" distR="0" wp14:anchorId="7D1CB7C9" wp14:editId="549ADB7F">
-            <wp:extent cx="4143375" cy="3040394"/>
-            <wp:effectExtent l="0" t="0" r="0" b="7620"/>
-            <wp:docPr id="2" name="Picture 2"/>
+          <wp:inline distT="0" distB="0" distL="0" distR="0" wp14:anchorId="05FFFAFA" wp14:editId="1309F44F">
+            <wp:extent cx="6858000" cy="3627120"/>
+            <wp:effectExtent l="0" t="0" r="0" b="0"/>
+            <wp:docPr id="6" name="Picture 6"/>
             <wp:cNvGraphicFramePr>
               <a:graphicFrameLocks xmlns:a="http://schemas.openxmlformats.org/drawingml/2006/main" noChangeAspect="1"/>
             </wp:cNvGraphicFramePr>
@@ -790,7 +812,7 @@
                   <pic:spPr>
                     <a:xfrm>
                       <a:off x="0" y="0"/>
-                      <a:ext cx="4177353" cy="3065327"/>
+                      <a:ext cx="6858000" cy="3627120"/>
                     </a:xfrm>
                     <a:prstGeom prst="rect">
                       <a:avLst/>
@@ -947,9 +969,9 @@
         <w:tblLook w:val="04A0" w:firstRow="1" w:lastRow="0" w:firstColumn="1" w:lastColumn="0" w:noHBand="0" w:noVBand="1"/>
       </w:tblPr>
       <w:tblGrid>
-        <w:gridCol w:w="680"/>
+        <w:gridCol w:w="673"/>
         <w:gridCol w:w="5145"/>
-        <w:gridCol w:w="4965"/>
+        <w:gridCol w:w="4972"/>
       </w:tblGrid>
       <w:tr>
         <w:tc>
@@ -1029,11 +1051,14 @@
           </w:tcPr>
           <w:p>
             <w:r>
+              <w:rPr>
+                <w:noProof/>
+              </w:rPr>
               <w:drawing>
-                <wp:inline distT="0" distB="0" distL="0" distR="0" wp14:anchorId="03306E67" wp14:editId="4F5AA90C">
-                  <wp:extent cx="2828925" cy="2156460"/>
-                  <wp:effectExtent l="0" t="0" r="9525" b="0"/>
-                  <wp:docPr id="5" name="Picture 5"/>
+                <wp:inline distT="0" distB="0" distL="0" distR="0" wp14:anchorId="2C61C6CC" wp14:editId="52C53A5F">
+                  <wp:extent cx="2887980" cy="2103120"/>
+                  <wp:effectExtent l="0" t="0" r="7620" b="0"/>
+                  <wp:docPr id="7" name="Picture 7"/>
                   <wp:cNvGraphicFramePr>
                     <a:graphicFrameLocks xmlns:a="http://schemas.openxmlformats.org/drawingml/2006/main" noChangeAspect="1"/>
                   </wp:cNvGraphicFramePr>
@@ -1053,7 +1078,7 @@
                         <pic:spPr>
                           <a:xfrm>
                             <a:off x="0" y="0"/>
-                            <a:ext cx="2890951" cy="2203742"/>
+                            <a:ext cx="2907004" cy="2116974"/>
                           </a:xfrm>
                           <a:prstGeom prst="rect">
                             <a:avLst/>
@@ -1134,8 +1159,6 @@
       </w:tr>
     </w:tbl>
     <w:p>
-      <w:bookmarkStart w:id="0" w:name="_GoBack"/>
-      <w:bookmarkEnd w:id="0"/>
       <w:r>
         <w:rPr>
           <w:b/>
@@ -1546,19 +1569,7 @@
               <w:rPr>
                 <w:szCs w:val="24"/>
               </w:rPr>
-              <w:t>gCa</w:t>
-            </w:r>
-            <w:r>
-              <w:rPr>
-                <w:szCs w:val="24"/>
-              </w:rPr>
-              <w:t>L</w:t>
-            </w:r>
-            <w:r>
-              <w:rPr>
-                <w:szCs w:val="24"/>
-              </w:rPr>
-              <w:t>bar</w:t>
+              <w:t>gNapbar</w:t>
             </w:r>
             <w:proofErr w:type="spellEnd"/>
           </w:p>
@@ -1573,37 +1584,7 @@
               <w:rPr>
                 <w:szCs w:val="24"/>
               </w:rPr>
-              <w:t>gCatbar</w:t>
-            </w:r>
-            <w:proofErr w:type="spellEnd"/>
-          </w:p>
-          <w:p>
-            <w:pPr>
-              <w:rPr>
-                <w:szCs w:val="24"/>
-              </w:rPr>
-            </w:pPr>
-            <w:proofErr w:type="spellStart"/>
-            <w:r>
-              <w:rPr>
-                <w:szCs w:val="24"/>
-              </w:rPr>
-              <w:t>gsAHPbar</w:t>
-            </w:r>
-            <w:proofErr w:type="spellEnd"/>
-          </w:p>
-          <w:p>
-            <w:pPr>
-              <w:rPr>
-                <w:szCs w:val="24"/>
-              </w:rPr>
-            </w:pPr>
-            <w:proofErr w:type="spellStart"/>
-            <w:r>
-              <w:rPr>
-                <w:szCs w:val="24"/>
-              </w:rPr>
-              <w:t>gKapbar</w:t>
+              <w:t>gKmbar</w:t>
             </w:r>
             <w:proofErr w:type="spellEnd"/>
           </w:p>
@@ -1630,33 +1611,33 @@
               <w:rPr>
                 <w:szCs w:val="24"/>
               </w:rPr>
+              <w:t>0.</w:t>
+            </w:r>
+            <w:r>
+              <w:rPr>
+                <w:szCs w:val="24"/>
+              </w:rPr>
+              <w:t>08</w:t>
+            </w:r>
+          </w:p>
+          <w:p>
+            <w:pPr>
+              <w:jc w:val="center"/>
+              <w:rPr>
+                <w:szCs w:val="24"/>
+              </w:rPr>
+            </w:pPr>
+            <w:r>
+              <w:rPr>
+                <w:szCs w:val="24"/>
+              </w:rPr>
               <w:t>0.0</w:t>
             </w:r>
             <w:r>
               <w:rPr>
                 <w:szCs w:val="24"/>
               </w:rPr>
-              <w:t>4</w:t>
-            </w:r>
-          </w:p>
-          <w:p>
-            <w:pPr>
-              <w:jc w:val="center"/>
-              <w:rPr>
-                <w:szCs w:val="24"/>
-              </w:rPr>
-            </w:pPr>
-            <w:r>
-              <w:rPr>
-                <w:szCs w:val="24"/>
-              </w:rPr>
-              <w:t>0.00</w:t>
-            </w:r>
-            <w:r>
-              <w:rPr>
-                <w:szCs w:val="24"/>
-              </w:rPr>
-              <w:t>9</w:t>
+              <w:t>26</w:t>
             </w:r>
           </w:p>
           <w:p>
@@ -1718,7 +1699,13 @@
               <w:rPr>
                 <w:szCs w:val="24"/>
               </w:rPr>
-              <w:t>0.1</w:t>
+              <w:t>0.</w:t>
+            </w:r>
+            <w:r>
+              <w:rPr>
+                <w:szCs w:val="24"/>
+              </w:rPr>
+              <w:t>0014</w:t>
             </w:r>
           </w:p>
           <w:p>
@@ -1732,71 +1719,7 @@
               <w:rPr>
                 <w:szCs w:val="24"/>
               </w:rPr>
-              <w:t>0.0005</w:t>
-            </w:r>
-          </w:p>
-          <w:p>
-            <w:pPr>
-              <w:jc w:val="center"/>
-              <w:rPr>
-                <w:rFonts w:eastAsiaTheme="minorEastAsia"/>
-                <w:szCs w:val="24"/>
-              </w:rPr>
-            </w:pPr>
-            <m:oMathPara>
-              <m:oMath>
-                <m:r>
-                  <w:rPr>
-                    <w:rFonts w:ascii="Cambria Math" w:hAnsi="Cambria Math"/>
-                    <w:szCs w:val="24"/>
-                  </w:rPr>
-                  <m:t>5.0*</m:t>
-                </m:r>
-                <m:sSup>
-                  <m:sSupPr>
-                    <m:ctrlPr>
-                      <w:rPr>
-                        <w:rFonts w:ascii="Cambria Math" w:hAnsi="Cambria Math"/>
-                        <w:i/>
-                        <w:szCs w:val="24"/>
-                      </w:rPr>
-                    </m:ctrlPr>
-                  </m:sSupPr>
-                  <m:e>
-                    <m:r>
-                      <w:rPr>
-                        <w:rFonts w:ascii="Cambria Math" w:hAnsi="Cambria Math"/>
-                        <w:szCs w:val="24"/>
-                      </w:rPr>
-                      <m:t>10</m:t>
-                    </m:r>
-                  </m:e>
-                  <m:sup>
-                    <m:r>
-                      <w:rPr>
-                        <w:rFonts w:ascii="Cambria Math" w:hAnsi="Cambria Math"/>
-                        <w:szCs w:val="24"/>
-                      </w:rPr>
-                      <m:t>-5</m:t>
-                    </m:r>
-                  </m:sup>
-                </m:sSup>
-              </m:oMath>
-            </m:oMathPara>
-          </w:p>
-          <w:p>
-            <w:pPr>
-              <w:jc w:val="center"/>
-              <w:rPr>
-                <w:szCs w:val="24"/>
-              </w:rPr>
-            </w:pPr>
-            <w:r>
-              <w:rPr>
-                <w:rFonts w:eastAsiaTheme="minorEastAsia"/>
-                <w:szCs w:val="24"/>
-              </w:rPr>
-              <w:t>0.0001</w:t>
+              <w:t>0.0015</w:t>
             </w:r>
           </w:p>
         </w:tc>
@@ -1822,33 +1745,33 @@
               <w:rPr>
                 <w:szCs w:val="24"/>
               </w:rPr>
+              <w:t>0.</w:t>
+            </w:r>
+            <w:r>
+              <w:rPr>
+                <w:szCs w:val="24"/>
+              </w:rPr>
+              <w:t>08</w:t>
+            </w:r>
+          </w:p>
+          <w:p>
+            <w:pPr>
+              <w:jc w:val="center"/>
+              <w:rPr>
+                <w:szCs w:val="24"/>
+              </w:rPr>
+            </w:pPr>
+            <w:r>
+              <w:rPr>
+                <w:szCs w:val="24"/>
+              </w:rPr>
               <w:t>0.0</w:t>
             </w:r>
             <w:r>
               <w:rPr>
                 <w:szCs w:val="24"/>
               </w:rPr>
-              <w:t>4</w:t>
-            </w:r>
-          </w:p>
-          <w:p>
-            <w:pPr>
-              <w:jc w:val="center"/>
-              <w:rPr>
-                <w:szCs w:val="24"/>
-              </w:rPr>
-            </w:pPr>
-            <w:r>
-              <w:rPr>
-                <w:szCs w:val="24"/>
-              </w:rPr>
-              <w:t>0.0</w:t>
-            </w:r>
-            <w:r>
-              <w:rPr>
-                <w:szCs w:val="24"/>
-              </w:rPr>
-              <w:t>09</w:t>
+              <w:t>26</w:t>
             </w:r>
           </w:p>
           <w:p>
@@ -1910,7 +1833,7 @@
               <w:rPr>
                 <w:szCs w:val="24"/>
               </w:rPr>
-              <w:t>0.1</w:t>
+              <w:t>0.0014</w:t>
             </w:r>
           </w:p>
           <w:p>
@@ -1924,69 +1847,7 @@
               <w:rPr>
                 <w:szCs w:val="24"/>
               </w:rPr>
-              <w:t>0.005</w:t>
-            </w:r>
-          </w:p>
-          <w:p>
-            <w:pPr>
-              <w:jc w:val="center"/>
-              <w:rPr>
-                <w:szCs w:val="24"/>
-              </w:rPr>
-            </w:pPr>
-            <m:oMathPara>
-              <m:oMath>
-                <m:r>
-                  <w:rPr>
-                    <w:rFonts w:ascii="Cambria Math" w:hAnsi="Cambria Math"/>
-                    <w:szCs w:val="24"/>
-                  </w:rPr>
-                  <m:t>5.0*</m:t>
-                </m:r>
-                <m:sSup>
-                  <m:sSupPr>
-                    <m:ctrlPr>
-                      <w:rPr>
-                        <w:rFonts w:ascii="Cambria Math" w:hAnsi="Cambria Math"/>
-                        <w:i/>
-                        <w:szCs w:val="24"/>
-                      </w:rPr>
-                    </m:ctrlPr>
-                  </m:sSupPr>
-                  <m:e>
-                    <m:r>
-                      <w:rPr>
-                        <w:rFonts w:ascii="Cambria Math" w:hAnsi="Cambria Math"/>
-                        <w:szCs w:val="24"/>
-                      </w:rPr>
-                      <m:t>10</m:t>
-                    </m:r>
-                  </m:e>
-                  <m:sup>
-                    <m:r>
-                      <w:rPr>
-                        <w:rFonts w:ascii="Cambria Math" w:hAnsi="Cambria Math"/>
-                        <w:szCs w:val="24"/>
-                      </w:rPr>
-                      <m:t>-5</m:t>
-                    </m:r>
-                  </m:sup>
-                </m:sSup>
-              </m:oMath>
-            </m:oMathPara>
-          </w:p>
-          <w:p>
-            <w:pPr>
-              <w:jc w:val="center"/>
-              <w:rPr>
-                <w:szCs w:val="24"/>
-              </w:rPr>
-            </w:pPr>
-            <w:r>
-              <w:rPr>
-                <w:szCs w:val="24"/>
-              </w:rPr>
-              <w:t>0.0001</w:t>
+              <w:t>0.0015</w:t>
             </w:r>
           </w:p>
         </w:tc>
@@ -2239,7 +2100,7 @@
 </file>
 
 <file path=word/endnotes.xml><?xml version="1.0" encoding="utf-8"?>
-<w:endnotes xmlns:wpc="http://schemas.microsoft.com/office/word/2010/wordprocessingCanvas" xmlns:cx="http://schemas.microsoft.com/office/drawing/2014/chartex" xmlns:cx1="http://schemas.microsoft.com/office/drawing/2015/9/8/chartex" xmlns:cx2="http://schemas.microsoft.com/office/drawing/2015/10/21/chartex" xmlns:cx3="http://schemas.microsoft.com/office/drawing/2016/5/9/chartex" xmlns:cx4="http://schemas.microsoft.com/office/drawing/2016/5/10/chartex" xmlns:cx5="http://schemas.microsoft.com/office/drawing/2016/5/11/chartex" xmlns:cx6="http://schemas.microsoft.com/office/drawing/2016/5/12/chartex" xmlns:cx7="http://schemas.microsoft.com/office/drawing/2016/5/13/chartex" xmlns:cx8="http://schemas.microsoft.com/office/drawing/2016/5/14/chartex" xmlns:mc="http://schemas.openxmlformats.org/markup-compatibility/2006" xmlns:aink="http://schemas.microsoft.com/office/drawing/2016/ink" xmlns:am3d="http://schemas.microsoft.com/office/drawing/2017/model3d" xmlns:o="urn:schemas-microsoft-com:office:office" xmlns:r="http://schemas.openxmlformats.org/officeDocument/2006/relationships" xmlns:m="http://schemas.openxmlformats.org/officeDocument/2006/math" xmlns:v="urn:schemas-microsoft-com:vml" xmlns:wp14="http://schemas.microsoft.com/office/word/2010/wordprocessingDrawing" xmlns:wp="http://schemas.openxmlformats.org/drawingml/2006/wordprocessingDrawing" xmlns:w10="urn:schemas-microsoft-com:office:word" xmlns:w="http://schemas.openxmlformats.org/wordprocessingml/2006/main" xmlns:w14="http://schemas.microsoft.com/office/word/2010/wordml" xmlns:w15="http://schemas.microsoft.com/office/word/2012/wordml" xmlns:w16cid="http://schemas.microsoft.com/office/word/2016/wordml/cid" xmlns:w16se="http://schemas.microsoft.com/office/word/2015/wordml/symex" xmlns:wpg="http://schemas.microsoft.com/office/word/2010/wordprocessingGroup" xmlns:wpi="http://schemas.microsoft.com/office/word/2010/wordprocessingInk" xmlns:wne="http://schemas.microsoft.com/office/word/2006/wordml" xmlns:wps="http://schemas.microsoft.com/office/word/2010/wordprocessingShape" mc:Ignorable="w14 w15 w16se w16cid wp14">
+<w:endnotes xmlns:wpc="http://schemas.microsoft.com/office/word/2010/wordprocessingCanvas" xmlns:cx="http://schemas.microsoft.com/office/drawing/2014/chartex" xmlns:cx1="http://schemas.microsoft.com/office/drawing/2015/9/8/chartex" xmlns:cx2="http://schemas.microsoft.com/office/drawing/2015/10/21/chartex" xmlns:cx3="http://schemas.microsoft.com/office/drawing/2016/5/9/chartex" xmlns:cx4="http://schemas.microsoft.com/office/drawing/2016/5/10/chartex" xmlns:cx5="http://schemas.microsoft.com/office/drawing/2016/5/11/chartex" xmlns:cx6="http://schemas.microsoft.com/office/drawing/2016/5/12/chartex" xmlns:cx7="http://schemas.microsoft.com/office/drawing/2016/5/13/chartex" xmlns:cx8="http://schemas.microsoft.com/office/drawing/2016/5/14/chartex" xmlns:mc="http://schemas.openxmlformats.org/markup-compatibility/2006" xmlns:aink="http://schemas.microsoft.com/office/drawing/2016/ink" xmlns:am3d="http://schemas.microsoft.com/office/drawing/2017/model3d" xmlns:o="urn:schemas-microsoft-com:office:office" xmlns:r="http://schemas.openxmlformats.org/officeDocument/2006/relationships" xmlns:m="http://schemas.openxmlformats.org/officeDocument/2006/math" xmlns:v="urn:schemas-microsoft-com:vml" xmlns:wp14="http://schemas.microsoft.com/office/word/2010/wordprocessingDrawing" xmlns:wp="http://schemas.openxmlformats.org/drawingml/2006/wordprocessingDrawing" xmlns:w10="urn:schemas-microsoft-com:office:word" xmlns:w="http://schemas.openxmlformats.org/wordprocessingml/2006/main" xmlns:w14="http://schemas.microsoft.com/office/word/2010/wordml" xmlns:w15="http://schemas.microsoft.com/office/word/2012/wordml" xmlns:w16cex="http://schemas.microsoft.com/office/word/2018/wordml/cex" xmlns:w16cid="http://schemas.microsoft.com/office/word/2016/wordml/cid" xmlns:w16="http://schemas.microsoft.com/office/word/2018/wordml" xmlns:w16se="http://schemas.microsoft.com/office/word/2015/wordml/symex" xmlns:wpg="http://schemas.microsoft.com/office/word/2010/wordprocessingGroup" xmlns:wpi="http://schemas.microsoft.com/office/word/2010/wordprocessingInk" xmlns:wne="http://schemas.microsoft.com/office/word/2006/wordml" xmlns:wps="http://schemas.microsoft.com/office/word/2010/wordprocessingShape" mc:Ignorable="w14 w15 w16se w16cid w16 w16cex wp14">
   <w:endnote w:type="separator" w:id="-1">
     <w:p>
       <w:pPr>
@@ -2264,7 +2125,7 @@
 </file>
 
 <file path=word/footer1.xml><?xml version="1.0" encoding="utf-8"?>
-<w:ftr xmlns:wpc="http://schemas.microsoft.com/office/word/2010/wordprocessingCanvas" xmlns:cx="http://schemas.microsoft.com/office/drawing/2014/chartex" xmlns:cx1="http://schemas.microsoft.com/office/drawing/2015/9/8/chartex" xmlns:cx2="http://schemas.microsoft.com/office/drawing/2015/10/21/chartex" xmlns:cx3="http://schemas.microsoft.com/office/drawing/2016/5/9/chartex" xmlns:cx4="http://schemas.microsoft.com/office/drawing/2016/5/10/chartex" xmlns:cx5="http://schemas.microsoft.com/office/drawing/2016/5/11/chartex" xmlns:cx6="http://schemas.microsoft.com/office/drawing/2016/5/12/chartex" xmlns:cx7="http://schemas.microsoft.com/office/drawing/2016/5/13/chartex" xmlns:cx8="http://schemas.microsoft.com/office/drawing/2016/5/14/chartex" xmlns:mc="http://schemas.openxmlformats.org/markup-compatibility/2006" xmlns:aink="http://schemas.microsoft.com/office/drawing/2016/ink" xmlns:am3d="http://schemas.microsoft.com/office/drawing/2017/model3d" xmlns:o="urn:schemas-microsoft-com:office:office" xmlns:r="http://schemas.openxmlformats.org/officeDocument/2006/relationships" xmlns:m="http://schemas.openxmlformats.org/officeDocument/2006/math" xmlns:v="urn:schemas-microsoft-com:vml" xmlns:wp14="http://schemas.microsoft.com/office/word/2010/wordprocessingDrawing" xmlns:wp="http://schemas.openxmlformats.org/drawingml/2006/wordprocessingDrawing" xmlns:w10="urn:schemas-microsoft-com:office:word" xmlns:w="http://schemas.openxmlformats.org/wordprocessingml/2006/main" xmlns:w14="http://schemas.microsoft.com/office/word/2010/wordml" xmlns:w15="http://schemas.microsoft.com/office/word/2012/wordml" xmlns:w16cid="http://schemas.microsoft.com/office/word/2016/wordml/cid" xmlns:w16se="http://schemas.microsoft.com/office/word/2015/wordml/symex" xmlns:wpg="http://schemas.microsoft.com/office/word/2010/wordprocessingGroup" xmlns:wpi="http://schemas.microsoft.com/office/word/2010/wordprocessingInk" xmlns:wne="http://schemas.microsoft.com/office/word/2006/wordml" xmlns:wps="http://schemas.microsoft.com/office/word/2010/wordprocessingShape" mc:Ignorable="w14 w15 w16se w16cid wp14">
+<w:ftr xmlns:wpc="http://schemas.microsoft.com/office/word/2010/wordprocessingCanvas" xmlns:cx="http://schemas.microsoft.com/office/drawing/2014/chartex" xmlns:cx1="http://schemas.microsoft.com/office/drawing/2015/9/8/chartex" xmlns:cx2="http://schemas.microsoft.com/office/drawing/2015/10/21/chartex" xmlns:cx3="http://schemas.microsoft.com/office/drawing/2016/5/9/chartex" xmlns:cx4="http://schemas.microsoft.com/office/drawing/2016/5/10/chartex" xmlns:cx5="http://schemas.microsoft.com/office/drawing/2016/5/11/chartex" xmlns:cx6="http://schemas.microsoft.com/office/drawing/2016/5/12/chartex" xmlns:cx7="http://schemas.microsoft.com/office/drawing/2016/5/13/chartex" xmlns:cx8="http://schemas.microsoft.com/office/drawing/2016/5/14/chartex" xmlns:mc="http://schemas.openxmlformats.org/markup-compatibility/2006" xmlns:aink="http://schemas.microsoft.com/office/drawing/2016/ink" xmlns:am3d="http://schemas.microsoft.com/office/drawing/2017/model3d" xmlns:o="urn:schemas-microsoft-com:office:office" xmlns:r="http://schemas.openxmlformats.org/officeDocument/2006/relationships" xmlns:m="http://schemas.openxmlformats.org/officeDocument/2006/math" xmlns:v="urn:schemas-microsoft-com:vml" xmlns:wp14="http://schemas.microsoft.com/office/word/2010/wordprocessingDrawing" xmlns:wp="http://schemas.openxmlformats.org/drawingml/2006/wordprocessingDrawing" xmlns:w10="urn:schemas-microsoft-com:office:word" xmlns:w="http://schemas.openxmlformats.org/wordprocessingml/2006/main" xmlns:w14="http://schemas.microsoft.com/office/word/2010/wordml" xmlns:w15="http://schemas.microsoft.com/office/word/2012/wordml" xmlns:w16cex="http://schemas.microsoft.com/office/word/2018/wordml/cex" xmlns:w16cid="http://schemas.microsoft.com/office/word/2016/wordml/cid" xmlns:w16="http://schemas.microsoft.com/office/word/2018/wordml" xmlns:w16se="http://schemas.microsoft.com/office/word/2015/wordml/symex" xmlns:wpg="http://schemas.microsoft.com/office/word/2010/wordprocessingGroup" xmlns:wpi="http://schemas.microsoft.com/office/word/2010/wordprocessingInk" xmlns:wne="http://schemas.microsoft.com/office/word/2006/wordml" xmlns:wps="http://schemas.microsoft.com/office/word/2010/wordprocessingShape" mc:Ignorable="w14 w15 w16se w16cid w16 w16cex wp14">
   <w:p>
     <w:pPr>
       <w:pStyle w:val="Footer"/>
@@ -2313,7 +2174,7 @@
 </file>
 
 <file path=word/footnotes.xml><?xml version="1.0" encoding="utf-8"?>
-<w:footnotes xmlns:wpc="http://schemas.microsoft.com/office/word/2010/wordprocessingCanvas" xmlns:cx="http://schemas.microsoft.com/office/drawing/2014/chartex" xmlns:cx1="http://schemas.microsoft.com/office/drawing/2015/9/8/chartex" xmlns:cx2="http://schemas.microsoft.com/office/drawing/2015/10/21/chartex" xmlns:cx3="http://schemas.microsoft.com/office/drawing/2016/5/9/chartex" xmlns:cx4="http://schemas.microsoft.com/office/drawing/2016/5/10/chartex" xmlns:cx5="http://schemas.microsoft.com/office/drawing/2016/5/11/chartex" xmlns:cx6="http://schemas.microsoft.com/office/drawing/2016/5/12/chartex" xmlns:cx7="http://schemas.microsoft.com/office/drawing/2016/5/13/chartex" xmlns:cx8="http://schemas.microsoft.com/office/drawing/2016/5/14/chartex" xmlns:mc="http://schemas.openxmlformats.org/markup-compatibility/2006" xmlns:aink="http://schemas.microsoft.com/office/drawing/2016/ink" xmlns:am3d="http://schemas.microsoft.com/office/drawing/2017/model3d" xmlns:o="urn:schemas-microsoft-com:office:office" xmlns:r="http://schemas.openxmlformats.org/officeDocument/2006/relationships" xmlns:m="http://schemas.openxmlformats.org/officeDocument/2006/math" xmlns:v="urn:schemas-microsoft-com:vml" xmlns:wp14="http://schemas.microsoft.com/office/word/2010/wordprocessingDrawing" xmlns:wp="http://schemas.openxmlformats.org/drawingml/2006/wordprocessingDrawing" xmlns:w10="urn:schemas-microsoft-com:office:word" xmlns:w="http://schemas.openxmlformats.org/wordprocessingml/2006/main" xmlns:w14="http://schemas.microsoft.com/office/word/2010/wordml" xmlns:w15="http://schemas.microsoft.com/office/word/2012/wordml" xmlns:w16cid="http://schemas.microsoft.com/office/word/2016/wordml/cid" xmlns:w16se="http://schemas.microsoft.com/office/word/2015/wordml/symex" xmlns:wpg="http://schemas.microsoft.com/office/word/2010/wordprocessingGroup" xmlns:wpi="http://schemas.microsoft.com/office/word/2010/wordprocessingInk" xmlns:wne="http://schemas.microsoft.com/office/word/2006/wordml" xmlns:wps="http://schemas.microsoft.com/office/word/2010/wordprocessingShape" mc:Ignorable="w14 w15 w16se w16cid wp14">
+<w:footnotes xmlns:wpc="http://schemas.microsoft.com/office/word/2010/wordprocessingCanvas" xmlns:cx="http://schemas.microsoft.com/office/drawing/2014/chartex" xmlns:cx1="http://schemas.microsoft.com/office/drawing/2015/9/8/chartex" xmlns:cx2="http://schemas.microsoft.com/office/drawing/2015/10/21/chartex" xmlns:cx3="http://schemas.microsoft.com/office/drawing/2016/5/9/chartex" xmlns:cx4="http://schemas.microsoft.com/office/drawing/2016/5/10/chartex" xmlns:cx5="http://schemas.microsoft.com/office/drawing/2016/5/11/chartex" xmlns:cx6="http://schemas.microsoft.com/office/drawing/2016/5/12/chartex" xmlns:cx7="http://schemas.microsoft.com/office/drawing/2016/5/13/chartex" xmlns:cx8="http://schemas.microsoft.com/office/drawing/2016/5/14/chartex" xmlns:mc="http://schemas.openxmlformats.org/markup-compatibility/2006" xmlns:aink="http://schemas.microsoft.com/office/drawing/2016/ink" xmlns:am3d="http://schemas.microsoft.com/office/drawing/2017/model3d" xmlns:o="urn:schemas-microsoft-com:office:office" xmlns:r="http://schemas.openxmlformats.org/officeDocument/2006/relationships" xmlns:m="http://schemas.openxmlformats.org/officeDocument/2006/math" xmlns:v="urn:schemas-microsoft-com:vml" xmlns:wp14="http://schemas.microsoft.com/office/word/2010/wordprocessingDrawing" xmlns:wp="http://schemas.openxmlformats.org/drawingml/2006/wordprocessingDrawing" xmlns:w10="urn:schemas-microsoft-com:office:word" xmlns:w="http://schemas.openxmlformats.org/wordprocessingml/2006/main" xmlns:w14="http://schemas.microsoft.com/office/word/2010/wordml" xmlns:w15="http://schemas.microsoft.com/office/word/2012/wordml" xmlns:w16cex="http://schemas.microsoft.com/office/word/2018/wordml/cex" xmlns:w16cid="http://schemas.microsoft.com/office/word/2016/wordml/cid" xmlns:w16="http://schemas.microsoft.com/office/word/2018/wordml" xmlns:w16se="http://schemas.microsoft.com/office/word/2015/wordml/symex" xmlns:wpg="http://schemas.microsoft.com/office/word/2010/wordprocessingGroup" xmlns:wpi="http://schemas.microsoft.com/office/word/2010/wordprocessingInk" xmlns:wne="http://schemas.microsoft.com/office/word/2006/wordml" xmlns:wps="http://schemas.microsoft.com/office/word/2010/wordprocessingShape" mc:Ignorable="w14 w15 w16se w16cid w16 w16cex wp14">
   <w:footnote w:type="separator" w:id="-1">
     <w:p>
       <w:pPr>
@@ -2338,7 +2199,7 @@
 </file>
 
 <file path=word/styles.xml><?xml version="1.0" encoding="utf-8"?>
-<w:styles xmlns:mc="http://schemas.openxmlformats.org/markup-compatibility/2006" xmlns:r="http://schemas.openxmlformats.org/officeDocument/2006/relationships" xmlns:w="http://schemas.openxmlformats.org/wordprocessingml/2006/main" xmlns:w14="http://schemas.microsoft.com/office/word/2010/wordml" xmlns:w15="http://schemas.microsoft.com/office/word/2012/wordml" xmlns:w16cid="http://schemas.microsoft.com/office/word/2016/wordml/cid" xmlns:w16se="http://schemas.microsoft.com/office/word/2015/wordml/symex" mc:Ignorable="w14 w15 w16se w16cid">
+<w:styles xmlns:mc="http://schemas.openxmlformats.org/markup-compatibility/2006" xmlns:r="http://schemas.openxmlformats.org/officeDocument/2006/relationships" xmlns:w="http://schemas.openxmlformats.org/wordprocessingml/2006/main" xmlns:w14="http://schemas.microsoft.com/office/word/2010/wordml" xmlns:w15="http://schemas.microsoft.com/office/word/2012/wordml" xmlns:w16cex="http://schemas.microsoft.com/office/word/2018/wordml/cex" xmlns:w16cid="http://schemas.microsoft.com/office/word/2016/wordml/cid" xmlns:w16="http://schemas.microsoft.com/office/word/2018/wordml" xmlns:w16se="http://schemas.microsoft.com/office/word/2015/wordml/symex" mc:Ignorable="w14 w15 w16se w16cid w16 w16cex">
   <w:docDefaults>
     <w:rPrDefault>
       <w:rPr>
@@ -2975,6 +2836,18 @@
       <w:shd w:val="clear" w:color="auto" w:fill="E1DFDD"/>
     </w:rPr>
   </w:style>
+  <w:style w:type="character" w:styleId="FollowedHyperlink">
+    <w:name w:val="FollowedHyperlink"/>
+    <w:basedOn w:val="DefaultParagraphFont"/>
+    <w:uiPriority w:val="99"/>
+    <w:semiHidden/>
+    <w:unhideWhenUsed/>
+    <w:rsid w:val="000647C5"/>
+    <w:rPr>
+      <w:color w:val="954F72" w:themeColor="followedHyperlink"/>
+      <w:u w:val="single"/>
+    </w:rPr>
+  </w:style>
 </w:styles>
 </file>
 

</xml_diff>